<commit_message>
updated my time tracker doc for week of 4-26
</commit_message>
<xml_diff>
--- a/time_trackers/John_Cokins_TimeTrackerSpring.docx
+++ b/time_trackers/John_Cokins_TimeTrackerSpring.docx
@@ -110,7 +110,14 @@
               <w:t xml:space="preserve">Read documentation for ‘beautiful soup’ library, </w:t>
             </w:r>
           </w:p>
-          <w:p/>
+          <w:p>
+            <w:r>
+              <w:t>Wrote scraper for initial data</w:t>
+            </w:r>
+            <w:r>
+              <w:t>, mostly working with a few issues.</w:t>
+            </w:r>
+          </w:p>
           <w:p/>
         </w:tc>
       </w:tr>
@@ -141,8 +148,21 @@
               <w:t>April 19th</w:t>
             </w:r>
           </w:p>
-          <w:p/>
-          <w:p/>
+          <w:p>
+            <w:r>
+              <w:t>Finished scraper, successfully scrapes venue, artist, and show data.</w:t>
+            </w:r>
+          </w:p>
+          <w:p>
+            <w:r>
+              <w:t>Datetime is giving me an issue, read a ton about UTC time, databases and converting datetime objects.</w:t>
+            </w:r>
+          </w:p>
+          <w:p>
+            <w:r>
+              <w:t>Looked at a bug, notes page is showing time in UTC instead of local time.</w:t>
+            </w:r>
+          </w:p>
           <w:p/>
         </w:tc>
       </w:tr>
@@ -174,14 +194,10 @@
             </w:r>
           </w:p>
           <w:p>
-            <w:pPr>
-              <w:rPr>
-                <w:b/>
-                <w:bCs/>
-              </w:rPr>
-            </w:pPr>
-          </w:p>
-          <w:p/>
+            <w:r>
+              <w:t>Worked on a failing unit test, decided the regex needed a pipe character, return was put in a list first before counting.</w:t>
+            </w:r>
+          </w:p>
           <w:p/>
         </w:tc>
       </w:tr>

</xml_diff>

<commit_message>
settings timezone changed, displays correct time now
</commit_message>
<xml_diff>
--- a/time_trackers/John_Cokins_TimeTrackerSpring.docx
+++ b/time_trackers/John_Cokins_TimeTrackerSpring.docx
@@ -110,7 +110,14 @@
               <w:t xml:space="preserve">Read documentation for ‘beautiful soup’ library, </w:t>
             </w:r>
           </w:p>
-          <w:p/>
+          <w:p>
+            <w:r>
+              <w:t>Wrote scraper for initial data</w:t>
+            </w:r>
+            <w:r>
+              <w:t>, mostly working with a few issues.</w:t>
+            </w:r>
+          </w:p>
           <w:p/>
         </w:tc>
       </w:tr>
@@ -141,8 +148,21 @@
               <w:t>April 19th</w:t>
             </w:r>
           </w:p>
-          <w:p/>
-          <w:p/>
+          <w:p>
+            <w:r>
+              <w:t>Finished scraper, successfully scrapes venue, artist, and show data.</w:t>
+            </w:r>
+          </w:p>
+          <w:p>
+            <w:r>
+              <w:t>Datetime is giving me an issue, read a ton about UTC time, databases and converting datetime objects.</w:t>
+            </w:r>
+          </w:p>
+          <w:p>
+            <w:r>
+              <w:t>Looked at a bug, notes page is showing time in UTC instead of local time.</w:t>
+            </w:r>
+          </w:p>
           <w:p/>
         </w:tc>
       </w:tr>
@@ -174,14 +194,10 @@
             </w:r>
           </w:p>
           <w:p>
-            <w:pPr>
-              <w:rPr>
-                <w:b/>
-                <w:bCs/>
-              </w:rPr>
-            </w:pPr>
-          </w:p>
-          <w:p/>
+            <w:r>
+              <w:t>Worked on a failing unit test, decided the regex needed a pipe character, return was put in a list first before counting.</w:t>
+            </w:r>
+          </w:p>
           <w:p/>
         </w:tc>
       </w:tr>

</xml_diff>

<commit_message>
time tracker updated to reflect this branch and its changes
</commit_message>
<xml_diff>
--- a/time_trackers/John_Cokins_TimeTrackerSpring.docx
+++ b/time_trackers/John_Cokins_TimeTrackerSpring.docx
@@ -118,6 +118,16 @@
               <w:t>, mostly working with a few issues.</w:t>
             </w:r>
           </w:p>
+          <w:p>
+            <w:r>
+              <w:t xml:space="preserve">Scraper was having issues importing other modules. </w:t>
+            </w:r>
+          </w:p>
+          <w:p>
+            <w:r>
+              <w:t>Had a very hard time actually adding the data into the database, asked Clara, all fixed now.</w:t>
+            </w:r>
+          </w:p>
           <w:p/>
         </w:tc>
       </w:tr>
@@ -198,7 +208,16 @@
               <w:t>Worked on a failing unit test, decided the regex needed a pipe character, return was put in a list first before counting.</w:t>
             </w:r>
           </w:p>
-          <w:p/>
+          <w:p>
+            <w:r>
+              <w:t>Ended up changing settings.py, problem solved</w:t>
+            </w:r>
+          </w:p>
+          <w:p>
+            <w:r>
+              <w:t>All my issues are resolved, picked up two more</w:t>
+            </w:r>
+          </w:p>
         </w:tc>
       </w:tr>
       <w:tr>
@@ -225,10 +244,22 @@
                 <w:b/>
                 <w:bCs/>
               </w:rPr>
-              <w:t>May 3rd</w:t>
-            </w:r>
-          </w:p>
-          <w:p/>
+              <w:t>May 3</w:t>
+            </w:r>
+            <w:r>
+              <w:rPr>
+                <w:b/>
+                <w:bCs/>
+                <w:vertAlign w:val="superscript"/>
+              </w:rPr>
+              <w:t>rd</w:t>
+            </w:r>
+          </w:p>
+          <w:p>
+            <w:r>
+              <w:t>Started on issue #8, make page that displays most reviewed shows. Added new view, new template based off of all notes page. Read a lot about views and Django queries. Made it pretty close but had error I couldn’t solve, met with Clara and it is working now. Made pull request, waiting to hear back.</w:t>
+            </w:r>
+          </w:p>
           <w:p/>
           <w:p/>
         </w:tc>

</xml_diff>